<commit_message>
Tablas archivo mysql iniciado
Me falta una tabla para terminar las tablas de la base de datos xd
</commit_message>
<xml_diff>
--- a/Database/Tablas.docx
+++ b/Database/Tablas.docx
@@ -36,21 +36,7 @@
           <w:b/>
           <w:bCs/>
         </w:rPr>
-        <w:t xml:space="preserve"> </w:t>
-      </w:r>
-      <w:r>
-        <w:rPr>
-          <w:b/>
-          <w:bCs/>
-        </w:rPr>
-        <w:t>paciente</w:t>
-      </w:r>
-      <w:r>
-        <w:rPr>
-          <w:b/>
-          <w:bCs/>
-        </w:rPr>
-        <w:t xml:space="preserve"> (1),</w:t>
+        <w:t xml:space="preserve"> paciente (1),</w:t>
       </w:r>
       <w:r>
         <w:rPr>
@@ -276,9 +262,64 @@
       </w:r>
       <w:proofErr w:type="spellStart"/>
       <w:r>
-        <w:t>id_doctor</w:t>
-      </w:r>
-      <w:proofErr w:type="spellEnd"/>
+        <w:t>id</w:t>
+      </w:r>
+      <w:r>
+        <w:t>fk</w:t>
+      </w:r>
+      <w:r>
+        <w:t>_doctor</w:t>
+      </w:r>
+      <w:proofErr w:type="spellEnd"/>
+    </w:p>
+    <w:p>
+      <w:r>
+        <w:t>-</w:t>
+      </w:r>
+      <w:proofErr w:type="spellStart"/>
+      <w:r>
+        <w:t>id</w:t>
+      </w:r>
+      <w:r>
+        <w:t>fk</w:t>
+      </w:r>
+      <w:r>
+        <w:t>_paciente</w:t>
+      </w:r>
+      <w:proofErr w:type="spellEnd"/>
+    </w:p>
+    <w:p>
+      <w:r>
+        <w:t>-nombre</w:t>
+      </w:r>
+    </w:p>
+    <w:p>
+      <w:r>
+        <w:t>-fecha</w:t>
+      </w:r>
+    </w:p>
+    <w:p>
+      <w:pPr>
+        <w:rPr>
+          <w:b/>
+          <w:bCs/>
+        </w:rPr>
+      </w:pPr>
+      <w:r>
+        <w:rPr>
+          <w:b/>
+          <w:bCs/>
+        </w:rPr>
+        <w:t>nota médica</w:t>
+      </w:r>
+    </w:p>
+    <w:p>
+      <w:r>
+        <w:t>-</w:t>
+      </w:r>
+      <w:r>
+        <w:t>id</w:t>
+      </w:r>
     </w:p>
     <w:p>
       <w:r>
@@ -292,13 +333,22 @@
     </w:p>
     <w:p>
       <w:r>
-        <w:t>-nombre</w:t>
-      </w:r>
-    </w:p>
-    <w:p>
-      <w:r>
-        <w:t>-fecha</w:t>
-      </w:r>
+        <w:t>-</w:t>
+      </w:r>
+      <w:r>
+        <w:t>asunto</w:t>
+      </w:r>
+    </w:p>
+    <w:p>
+      <w:r>
+        <w:lastRenderedPageBreak/>
+        <w:t>-</w:t>
+      </w:r>
+      <w:proofErr w:type="spellStart"/>
+      <w:r>
+        <w:t>descripcion</w:t>
+      </w:r>
+      <w:proofErr w:type="spellEnd"/>
     </w:p>
     <w:p>
       <w:pPr>
@@ -312,48 +362,6 @@
           <w:b/>
           <w:bCs/>
         </w:rPr>
-        <w:t>nota médica</w:t>
-      </w:r>
-    </w:p>
-    <w:p>
-      <w:r>
-        <w:t>-</w:t>
-      </w:r>
-      <w:r>
-        <w:t>id</w:t>
-      </w:r>
-    </w:p>
-    <w:p>
-      <w:r>
-        <w:t>-</w:t>
-      </w:r>
-      <w:r>
-        <w:t>asunto</w:t>
-      </w:r>
-    </w:p>
-    <w:p>
-      <w:r>
-        <w:t>-</w:t>
-      </w:r>
-      <w:proofErr w:type="spellStart"/>
-      <w:r>
-        <w:t>descripcion</w:t>
-      </w:r>
-      <w:proofErr w:type="spellEnd"/>
-    </w:p>
-    <w:p>
-      <w:pPr>
-        <w:rPr>
-          <w:b/>
-          <w:bCs/>
-        </w:rPr>
-      </w:pPr>
-      <w:r>
-        <w:rPr>
-          <w:b/>
-          <w:bCs/>
-        </w:rPr>
-        <w:lastRenderedPageBreak/>
         <w:t>tablas de relación</w:t>
       </w:r>
     </w:p>

</xml_diff>